<commit_message>
Clarified the goals of this exercise
</commit_message>
<xml_diff>
--- a/Python/exercises/rotations/rotations.docx
+++ b/Python/exercises/rotations/rotations.docx
@@ -27,8 +27,13 @@
         <w:t xml:space="preserve">This </w:t>
       </w:r>
       <w:r>
-        <w:t>program displays an interpolation of coordinate frames where rotations are represented by ZYX Euler angles.  These, by convention, take on values in the range [0,2</w:t>
-      </w:r>
+        <w:t>program displays an interpolation of coordinate frames where rotations are represented by ZYX Euler angles.  These, by convention, take on values in the range [0</w:t>
+      </w:r>
+      <w:proofErr w:type="gramStart"/>
+      <w:r>
+        <w:t>,2</w:t>
+      </w:r>
+      <w:proofErr w:type="gramEnd"/>
       <w:r>
         <w:rPr>
           <w:rFonts w:ascii="Symbol" w:hAnsi="Symbol"/>
@@ -75,7 +80,13 @@
         </w:numPr>
       </w:pPr>
       <w:r>
-        <w:t>Notice that the current linear interpolation function does not interpolate between the two endpoints (</w:t>
+        <w:t xml:space="preserve">Notice that the current linear </w:t>
+      </w:r>
+      <w:r>
+        <w:t xml:space="preserve">Euler angle </w:t>
+      </w:r>
+      <w:r>
+        <w:t>interpolation function does not interpolate between the two endpoints (</w:t>
       </w:r>
       <w:r>
         <w:rPr>
@@ -84,7 +95,15 @@
         <w:t></w:t>
       </w:r>
       <w:r>
-        <w:t>/4,0,0) and (7</w:t>
+        <w:t>/4</w:t>
+      </w:r>
+      <w:proofErr w:type="gramStart"/>
+      <w:r>
+        <w:t>,0,0</w:t>
+      </w:r>
+      <w:proofErr w:type="gramEnd"/>
+      <w:r>
+        <w:t>) and (7</w:t>
       </w:r>
       <w:r>
         <w:rPr>
@@ -93,7 +112,50 @@
         <w:t></w:t>
       </w:r>
       <w:r>
-        <w:t>/4,0,0) along a minimal-length curve (a geodesic).  Modify the interpolate_euler_angles function so that the path does indeed interpolate along a geodesic.  Make sure it also does so for other “simple” interpolations, such as from (0,0,</w:t>
+        <w:t>/4,0,0) along a minimal-length curve (a geodesic)</w:t>
+      </w:r>
+      <w:r>
+        <w:t xml:space="preserve"> – it rotates 270° instead of 90°</w:t>
+      </w:r>
+      <w:r>
+        <w:t xml:space="preserve">. Modify the </w:t>
+      </w:r>
+      <w:proofErr w:type="spellStart"/>
+      <w:r>
+        <w:t>interpolate_euler_angles</w:t>
+      </w:r>
+      <w:proofErr w:type="spellEnd"/>
+      <w:r>
+        <w:t xml:space="preserve"> function so that the path does indeed interpolate </w:t>
+      </w:r>
+      <w:r>
+        <w:t xml:space="preserve">the first angle </w:t>
+      </w:r>
+      <w:r>
+        <w:t>along a geodesic</w:t>
+      </w:r>
+      <w:r>
+        <w:t xml:space="preserve"> – rotating 90° as desired</w:t>
+      </w:r>
+      <w:r>
+        <w:t>.</w:t>
+      </w:r>
+      <w:r>
+        <w:br/>
+      </w:r>
+      <w:r>
+        <w:br/>
+      </w:r>
+      <w:r>
+        <w:t>Make sure it also does so for other “simple” interpolations, such as from (0</w:t>
+      </w:r>
+      <w:proofErr w:type="gramStart"/>
+      <w:r>
+        <w:t>,0</w:t>
+      </w:r>
+      <w:proofErr w:type="gramEnd"/>
+      <w:r>
+        <w:t>,</w:t>
       </w:r>
       <w:r>
         <w:rPr>
@@ -118,6 +180,41 @@
       </w:r>
       <w:r>
         <w:t>/4).</w:t>
+      </w:r>
+      <w:r>
+        <w:t xml:space="preserve">  [You may test different endpoints by modifying the </w:t>
+      </w:r>
+      <w:proofErr w:type="spellStart"/>
+      <w:proofErr w:type="gramStart"/>
+      <w:r>
+        <w:t>self.ea</w:t>
+      </w:r>
+      <w:proofErr w:type="spellEnd"/>
+      <w:r>
+        <w:t xml:space="preserve">  and</w:t>
+      </w:r>
+      <w:proofErr w:type="gramEnd"/>
+      <w:r>
+        <w:t xml:space="preserve"> </w:t>
+      </w:r>
+      <w:proofErr w:type="spellStart"/>
+      <w:r>
+        <w:t>self.eb</w:t>
+      </w:r>
+      <w:proofErr w:type="spellEnd"/>
+      <w:r>
+        <w:t xml:space="preserve"> values in the constructor of </w:t>
+      </w:r>
+      <w:proofErr w:type="spellStart"/>
+      <w:r>
+        <w:t>GLEulerRotationTest</w:t>
+      </w:r>
+      <w:proofErr w:type="spellEnd"/>
+      <w:r>
+        <w:t>.]</w:t>
+      </w:r>
+      <w:r>
+        <w:br/>
       </w:r>
     </w:p>
     <w:p>
@@ -129,7 +226,22 @@
         </w:numPr>
       </w:pPr>
       <w:r>
-        <w:t>Specify a different set of interpolation endpoints where simple interpolation of Euler angles fails to produce a geodesic.  In your program, take snapshots of the interpolation and describe what is happening.</w:t>
+        <w:t>Specify a different set of interpolation endpoints where simple interpolation of Euler angles fails to produce a geodesic</w:t>
+      </w:r>
+      <w:r>
+        <w:t xml:space="preserve"> – that is, </w:t>
+      </w:r>
+      <w:r>
+        <w:t xml:space="preserve">the frame </w:t>
+      </w:r>
+      <w:r>
+        <w:t>rotates</w:t>
+      </w:r>
+      <w:r>
+        <w:t xml:space="preserve"> an excessive amount to blend between the endpoints</w:t>
+      </w:r>
+      <w:r>
+        <w:t>.  In your program, take snapshots of the interpolation and describe what is happening.</w:t>
       </w:r>
       <w:r>
         <w:br/>
@@ -151,8 +263,6 @@
       <w:r>
         <w:t>)</w:t>
       </w:r>
-      <w:bookmarkStart w:id="0" w:name="_GoBack"/>
-      <w:bookmarkEnd w:id="0"/>
     </w:p>
     <w:p>
       <w:pPr>
@@ -180,10 +290,94 @@
         <w:br/>
       </w:r>
       <w:r>
-        <w:t xml:space="preserve">To interpolate between two matrices, it is currently converting to a moment representation and interpolating linearly in that space.  This does not in general interpolate along a geodesic.  Modify the interpolate_rotation function so that it indeed </w:t>
-      </w:r>
-      <w:r>
-        <w:t>performs geodesic interpolation</w:t>
+        <w:t xml:space="preserve">To interpolate between two matrices, it is currently converting </w:t>
+      </w:r>
+      <w:r>
+        <w:t xml:space="preserve">both matrices </w:t>
+      </w:r>
+      <w:r>
+        <w:t xml:space="preserve">to a moment </w:t>
+      </w:r>
+      <w:r>
+        <w:t xml:space="preserve">(aka exponential map) </w:t>
+      </w:r>
+      <w:r>
+        <w:t xml:space="preserve">representation and interpolating linearly in that space.  This does not in general interpolate along a geodesic.  Modify the </w:t>
+      </w:r>
+      <w:proofErr w:type="spellStart"/>
+      <w:r>
+        <w:t>interpolate_rotation</w:t>
+      </w:r>
+      <w:proofErr w:type="spellEnd"/>
+      <w:r>
+        <w:t xml:space="preserve"> function so that it indeed </w:t>
+      </w:r>
+      <w:r>
+        <w:t xml:space="preserve">performs </w:t>
+      </w:r>
+      <w:proofErr w:type="gramStart"/>
+      <w:r>
+        <w:t>geodesic</w:t>
+      </w:r>
+      <w:proofErr w:type="gramEnd"/>
+      <w:r>
+        <w:t xml:space="preserve"> interpolation</w:t>
+      </w:r>
+      <w:r>
+        <w:t>.</w:t>
+      </w:r>
+    </w:p>
+    <w:p>
+      <w:pPr>
+        <w:ind w:left="360"/>
+      </w:pPr>
+      <w:r>
+        <w:t xml:space="preserve">[No peeking at the klampt.so3.interpolate function!  However, you may use other functions in klampt.so3, such as </w:t>
+      </w:r>
+      <w:proofErr w:type="spellStart"/>
+      <w:r>
+        <w:t>mul</w:t>
+      </w:r>
+      <w:proofErr w:type="spellEnd"/>
+      <w:r>
+        <w:t xml:space="preserve">, </w:t>
+      </w:r>
+      <w:proofErr w:type="spellStart"/>
+      <w:r>
+        <w:t>inv</w:t>
+      </w:r>
+      <w:proofErr w:type="spellEnd"/>
+      <w:r>
+        <w:t xml:space="preserve">, matrix, </w:t>
+      </w:r>
+      <w:r>
+        <w:t xml:space="preserve">moment, </w:t>
+      </w:r>
+      <w:proofErr w:type="spellStart"/>
+      <w:r>
+        <w:t>from_moment</w:t>
+      </w:r>
+      <w:proofErr w:type="spellEnd"/>
+      <w:r>
+        <w:t xml:space="preserve">, </w:t>
+      </w:r>
+      <w:proofErr w:type="spellStart"/>
+      <w:r>
+        <w:t>axis_angle</w:t>
+      </w:r>
+      <w:proofErr w:type="spellEnd"/>
+      <w:r>
+        <w:t xml:space="preserve"> and </w:t>
+      </w:r>
+      <w:proofErr w:type="spellStart"/>
+      <w:r>
+        <w:t>from_axis_angle</w:t>
+      </w:r>
+      <w:bookmarkStart w:id="0" w:name="_GoBack"/>
+      <w:bookmarkEnd w:id="0"/>
+      <w:proofErr w:type="spellEnd"/>
+      <w:r>
+        <w:t>].</w:t>
       </w:r>
       <w:r>
         <w:br/>
@@ -198,7 +392,13 @@
         <w:t xml:space="preserve">absolute </w:t>
       </w:r>
       <w:r>
-        <w:t>angle between the interpolated rotation matrix and the endpoints.</w:t>
+        <w:t>angle</w:t>
+      </w:r>
+      <w:r>
+        <w:t xml:space="preserve"> (klampt.so3.angle)</w:t>
+      </w:r>
+      <w:r>
+        <w:t xml:space="preserve"> between the interpolated rotation matrix and the endpoints.</w:t>
       </w:r>
       <w:r>
         <w:t xml:space="preserve">  This angle should </w:t>

</xml_diff>